<commit_message>
cambios en el word de future work
</commit_message>
<xml_diff>
--- a/Proyecto Slapakab/Future work.docx
+++ b/Proyecto Slapakab/Future work.docx
@@ -17,6 +17,117 @@
       </w:r>
       <w:proofErr w:type="spellEnd"/>
     </w:p>
+    <w:p>
+      <w:pPr>
+        <w:rPr>
+          <w:strike/>
+        </w:rPr>
+      </w:pPr>
+    </w:p>
+    <w:p>
+      <w:pPr>
+        <w:pStyle w:val="Prrafodelista"/>
+        <w:numPr>
+          <w:ilvl w:val="0"/>
+          <w:numId w:val="2"/>
+        </w:numPr>
+        <w:rPr>
+          <w:strike/>
+        </w:rPr>
+      </w:pPr>
+      <w:r>
+        <w:rPr>
+          <w:strike/>
+        </w:rPr>
+        <w:t xml:space="preserve">Comprobar si el usuario tiene acceso a la sala en la que pretende reservas. </w:t>
+      </w:r>
+      <w:proofErr w:type="spellStart"/>
+      <w:r>
+        <w:rPr>
+          <w:strike/>
+        </w:rPr>
+        <w:t>J</w:t>
+      </w:r>
+      <w:r>
+        <w:rPr>
+          <w:strike/>
+        </w:rPr>
+        <w:t>aj</w:t>
+      </w:r>
+      <w:proofErr w:type="spellEnd"/>
+    </w:p>
+    <w:p>
+      <w:pPr>
+        <w:pStyle w:val="Prrafodelista"/>
+        <w:numPr>
+          <w:ilvl w:val="0"/>
+          <w:numId w:val="2"/>
+        </w:numPr>
+      </w:pPr>
+      <w:r>
+        <w:t xml:space="preserve">Confirmación de que se ha guardado el id de </w:t>
+      </w:r>
+      <w:proofErr w:type="spellStart"/>
+      <w:r>
+        <w:t>telegram</w:t>
+      </w:r>
+      <w:proofErr w:type="spellEnd"/>
+      <w:r>
+        <w:t>.</w:t>
+      </w:r>
+    </w:p>
+    <w:p>
+      <w:pPr>
+        <w:pStyle w:val="Prrafodelista"/>
+        <w:numPr>
+          <w:ilvl w:val="0"/>
+          <w:numId w:val="2"/>
+        </w:numPr>
+      </w:pPr>
+      <w:r>
+        <w:t>Confirmación de reserva.</w:t>
+      </w:r>
+    </w:p>
+    <w:p>
+      <w:pPr>
+        <w:pStyle w:val="Prrafodelista"/>
+        <w:numPr>
+          <w:ilvl w:val="0"/>
+          <w:numId w:val="2"/>
+        </w:numPr>
+      </w:pPr>
+      <w:r>
+        <w:t>Mandar mensaje de bienvenida cuando /</w:t>
+      </w:r>
+      <w:proofErr w:type="gramStart"/>
+      <w:r>
+        <w:t>salir desde</w:t>
+      </w:r>
+      <w:proofErr w:type="gramEnd"/>
+      <w:r>
+        <w:t xml:space="preserve"> cualquier mensaje. </w:t>
+      </w:r>
+    </w:p>
+    <w:p>
+      <w:pPr>
+        <w:pStyle w:val="Prrafodelista"/>
+        <w:numPr>
+          <w:ilvl w:val="0"/>
+          <w:numId w:val="2"/>
+        </w:numPr>
+      </w:pPr>
+      <w:r>
+        <w:t xml:space="preserve">Arreglar </w:t>
+      </w:r>
+      <w:proofErr w:type="spellStart"/>
+      <w:r>
+        <w:t>dashboard</w:t>
+      </w:r>
+      <w:proofErr w:type="spellEnd"/>
+      <w:r>
+        <w:t xml:space="preserve"> reservas. </w:t>
+      </w:r>
+    </w:p>
     <w:p/>
     <w:p>
       <w:pPr>
@@ -27,136 +138,76 @@
         </w:numPr>
       </w:pPr>
       <w:r>
-        <w:t xml:space="preserve">Comprobar si el usuario tiene acceso a la sala en la que pretende reservas. </w:t>
+        <w:t>Impresiones nocturnas. Implicaría tener día de inicio de la reserva y día de fin de la reserva.</w:t>
+      </w:r>
+    </w:p>
+    <w:p>
+      <w:pPr>
+        <w:pStyle w:val="Prrafodelista"/>
+        <w:numPr>
+          <w:ilvl w:val="0"/>
+          <w:numId w:val="2"/>
+        </w:numPr>
+      </w:pPr>
+      <w:r>
+        <w:t>Formulario para reservas.</w:t>
+      </w:r>
+    </w:p>
+    <w:p>
+      <w:pPr>
+        <w:pStyle w:val="Prrafodelista"/>
+        <w:numPr>
+          <w:ilvl w:val="0"/>
+          <w:numId w:val="2"/>
+        </w:numPr>
+      </w:pPr>
+      <w:r>
+        <w:t xml:space="preserve">Integrar google calendar para las reservas (existe una librería en </w:t>
       </w:r>
       <w:proofErr w:type="spellStart"/>
       <w:r>
-        <w:t>J</w:t>
-      </w:r>
-      <w:r>
-        <w:t>aj</w:t>
+        <w:t>NodeRED</w:t>
       </w:r>
       <w:proofErr w:type="spellEnd"/>
-    </w:p>
-    <w:p>
-      <w:pPr>
-        <w:pStyle w:val="Prrafodelista"/>
-        <w:numPr>
-          <w:ilvl w:val="0"/>
-          <w:numId w:val="2"/>
-        </w:numPr>
-      </w:pPr>
-      <w:r>
-        <w:t xml:space="preserve">Confirmación de que se ha guardado el id de </w:t>
+      <w:r>
+        <w:t>).</w:t>
+      </w:r>
+    </w:p>
+    <w:p>
+      <w:pPr>
+        <w:pStyle w:val="Prrafodelista"/>
+        <w:numPr>
+          <w:ilvl w:val="0"/>
+          <w:numId w:val="2"/>
+        </w:numPr>
+      </w:pPr>
+      <w:r>
+        <w:t xml:space="preserve">Usar la fecha de vencimiento </w:t>
       </w:r>
       <w:proofErr w:type="spellStart"/>
       <w:r>
-        <w:t>telegram</w:t>
+        <w:t>lol</w:t>
       </w:r>
       <w:proofErr w:type="spellEnd"/>
-      <w:r>
-        <w:t>.</w:t>
-      </w:r>
-    </w:p>
-    <w:p>
-      <w:pPr>
-        <w:pStyle w:val="Prrafodelista"/>
-        <w:numPr>
-          <w:ilvl w:val="0"/>
-          <w:numId w:val="2"/>
-        </w:numPr>
-      </w:pPr>
-      <w:r>
-        <w:t>Impresiones nocturnas. Implicaría tener día de inicio de la reserva y día de fin de la reserva.</w:t>
-      </w:r>
-    </w:p>
-    <w:p>
-      <w:pPr>
-        <w:pStyle w:val="Prrafodelista"/>
-        <w:numPr>
-          <w:ilvl w:val="0"/>
-          <w:numId w:val="2"/>
-        </w:numPr>
-      </w:pPr>
-      <w:r>
-        <w:t>Formulario para reservas.</w:t>
-      </w:r>
-    </w:p>
-    <w:p>
-      <w:pPr>
-        <w:pStyle w:val="Prrafodelista"/>
-        <w:numPr>
-          <w:ilvl w:val="0"/>
-          <w:numId w:val="2"/>
-        </w:numPr>
-      </w:pPr>
-      <w:r>
-        <w:t xml:space="preserve">Integrar google calendar para las reservas (existe una librería en </w:t>
+    </w:p>
+    <w:p>
+      <w:pPr>
+        <w:pStyle w:val="Prrafodelista"/>
+        <w:numPr>
+          <w:ilvl w:val="0"/>
+          <w:numId w:val="2"/>
+        </w:numPr>
+      </w:pPr>
+      <w:r>
+        <w:t xml:space="preserve">Que el </w:t>
       </w:r>
       <w:proofErr w:type="spellStart"/>
       <w:r>
-        <w:t>NodeRED</w:t>
+        <w:t>bot</w:t>
       </w:r>
       <w:proofErr w:type="spellEnd"/>
       <w:r>
-        <w:t>).</w:t>
-      </w:r>
-    </w:p>
-    <w:p>
-      <w:pPr>
-        <w:pStyle w:val="Prrafodelista"/>
-        <w:numPr>
-          <w:ilvl w:val="0"/>
-          <w:numId w:val="2"/>
-        </w:numPr>
-      </w:pPr>
-      <w:r>
-        <w:t xml:space="preserve">Usar la fecha de vencimiento </w:t>
-      </w:r>
-      <w:proofErr w:type="spellStart"/>
-      <w:r>
-        <w:t>lol</w:t>
-      </w:r>
-      <w:proofErr w:type="spellEnd"/>
-    </w:p>
-    <w:p>
-      <w:pPr>
-        <w:pStyle w:val="Prrafodelista"/>
-        <w:numPr>
-          <w:ilvl w:val="0"/>
-          <w:numId w:val="2"/>
-        </w:numPr>
-      </w:pPr>
-      <w:r>
-        <w:t xml:space="preserve">Que el </w:t>
-      </w:r>
-      <w:proofErr w:type="spellStart"/>
-      <w:r>
-        <w:t>bot</w:t>
-      </w:r>
-      <w:proofErr w:type="spellEnd"/>
-      <w:r>
         <w:t xml:space="preserve"> responda a los comandos no registrados diciendo que no los entiende. </w:t>
-      </w:r>
-    </w:p>
-    <w:p>
-      <w:pPr>
-        <w:pStyle w:val="Prrafodelista"/>
-        <w:numPr>
-          <w:ilvl w:val="0"/>
-          <w:numId w:val="2"/>
-        </w:numPr>
-      </w:pPr>
-      <w:r>
-        <w:t>Mandar mensaje de bienvenida cuando /</w:t>
-      </w:r>
-      <w:proofErr w:type="gramStart"/>
-      <w:r>
-        <w:t>salir desde</w:t>
-      </w:r>
-      <w:proofErr w:type="gramEnd"/>
-      <w:r>
-        <w:t xml:space="preserve"> cualquier mensaje. </w:t>
       </w:r>
     </w:p>
     <w:p>
@@ -197,8 +248,14 @@
           <w:ilvl w:val="0"/>
           <w:numId w:val="2"/>
         </w:numPr>
-      </w:pPr>
-      <w:r>
+        <w:rPr>
+          <w:strike/>
+        </w:rPr>
+      </w:pPr>
+      <w:r>
+        <w:rPr>
+          <w:strike/>
+        </w:rPr>
         <w:t>Salir no funciona en las reservas</w:t>
       </w:r>
     </w:p>
@@ -209,22 +266,40 @@
           <w:ilvl w:val="0"/>
           <w:numId w:val="2"/>
         </w:numPr>
-      </w:pPr>
-      <w:r>
+        <w:rPr>
+          <w:strike/>
+        </w:rPr>
+      </w:pPr>
+      <w:r>
+        <w:rPr>
+          <w:strike/>
+        </w:rPr>
         <w:t>No funcionan las reservas</w:t>
       </w:r>
     </w:p>
-    <w:p/>
-    <w:p>
-      <w:pPr>
-        <w:pStyle w:val="Prrafodelista"/>
-        <w:numPr>
-          <w:ilvl w:val="0"/>
-          <w:numId w:val="2"/>
-        </w:numPr>
-      </w:pPr>
-      <w:r>
-        <w:t xml:space="preserve">Comprobar formatos de fechas en DB y peticiones. </w:t>
+    <w:p>
+      <w:pPr>
+        <w:rPr>
+          <w:strike/>
+        </w:rPr>
+      </w:pPr>
+    </w:p>
+    <w:p>
+      <w:pPr>
+        <w:pStyle w:val="Prrafodelista"/>
+        <w:numPr>
+          <w:ilvl w:val="0"/>
+          <w:numId w:val="2"/>
+        </w:numPr>
+      </w:pPr>
+      <w:r>
+        <w:rPr>
+          <w:strike/>
+        </w:rPr>
+        <w:t>Comprobar formatos de fechas en DB y peticiones</w:t>
+      </w:r>
+      <w:r>
+        <w:t xml:space="preserve">. </w:t>
       </w:r>
     </w:p>
     <w:sectPr>

</xml_diff>